<commit_message>
ch0-1 ch2 add github picture
</commit_message>
<xml_diff>
--- a/105360046_蕭賢傑_HW_CH0-1/心得報告.docx
+++ b/105360046_蕭賢傑_HW_CH0-1/心得報告.docx
@@ -13,9 +13,6 @@
     <w:p>
       <w:pPr>
         <w:pStyle w:val="10"/>
-        <w:rPr>
-          <w:rFonts w:hint="eastAsia"/>
-        </w:rPr>
       </w:pPr>
       <w:r>
         <w:t>git checkout master</w:t>
@@ -26,21 +23,15 @@
         <w:pStyle w:val="10"/>
       </w:pPr>
       <w:r>
-        <w:t xml:space="preserve">git branch </w:t>
-      </w:r>
-      <w:r>
-        <w:t>hotfix</w:t>
-      </w:r>
-    </w:p>
-    <w:p>
-      <w:pPr>
-        <w:pStyle w:val="10"/>
-      </w:pPr>
-      <w:r>
-        <w:t xml:space="preserve">git checkout </w:t>
-      </w:r>
-      <w:r>
-        <w:t>hotfix</w:t>
+        <w:t>git branch hotfix</w:t>
+      </w:r>
+    </w:p>
+    <w:p>
+      <w:pPr>
+        <w:pStyle w:val="10"/>
+      </w:pPr>
+      <w:r>
+        <w:t>git checkout hotfix</w:t>
       </w:r>
     </w:p>
     <w:p>
@@ -412,7 +403,7 @@
     <w:p>
       <w:pPr>
         <w:rPr>
-          <w:rFonts w:ascii="標楷體" w:eastAsia="標楷體" w:cs="標楷體"/>
+          <w:rFonts w:ascii="DFKai-SB" w:eastAsia="DFKai-SB" w:cs="DFKai-SB"/>
           <w:color w:val="000000"/>
           <w:sz w:val="24"/>
           <w:szCs w:val="24"/>
@@ -524,6 +515,83 @@
                     <a:xfrm>
                       <a:off x="0" y="0"/>
                       <a:ext cx="5943474" cy="5601730"/>
+                    </a:xfrm>
+                    <a:prstGeom prst="rect">
+                      <a:avLst/>
+                    </a:prstGeom>
+                    <a:ln>
+                      <a:noFill/>
+                    </a:ln>
+                    <a:extLst>
+                      <a:ext uri="{53640926-AAD7-44D8-BBD7-CCE9431645EC}">
+                        <a14:shadowObscured xmlns:a14="http://schemas.microsoft.com/office/drawing/2010/main"/>
+                      </a:ext>
+                    </a:extLst>
+                  </pic:spPr>
+                </pic:pic>
+              </a:graphicData>
+            </a:graphic>
+          </wp:inline>
+        </w:drawing>
+      </w:r>
+    </w:p>
+    <w:p>
+      <w:pPr>
+        <w:pStyle w:val="1"/>
+      </w:pPr>
+      <w:proofErr w:type="spellStart"/>
+      <w:r>
+        <w:lastRenderedPageBreak/>
+        <w:t>Github</w:t>
+      </w:r>
+      <w:proofErr w:type="spellEnd"/>
+    </w:p>
+    <w:p>
+      <w:pPr>
+        <w:pStyle w:val="10"/>
+        <w:rPr>
+          <w:noProof/>
+        </w:rPr>
+      </w:pPr>
+    </w:p>
+    <w:p>
+      <w:pPr>
+        <w:pStyle w:val="10"/>
+      </w:pPr>
+      <w:r>
+        <w:rPr>
+          <w:noProof/>
+        </w:rPr>
+        <w:drawing>
+          <wp:inline distT="0" distB="0" distL="0" distR="0" wp14:anchorId="26AD5C28" wp14:editId="2918DA6C">
+            <wp:extent cx="5486400" cy="5255741"/>
+            <wp:effectExtent l="0" t="0" r="0" b="2540"/>
+            <wp:docPr id="4" name="Picture 4"/>
+            <wp:cNvGraphicFramePr>
+              <a:graphicFrameLocks xmlns:a="http://schemas.openxmlformats.org/drawingml/2006/main" noChangeAspect="1"/>
+            </wp:cNvGraphicFramePr>
+            <a:graphic xmlns:a="http://schemas.openxmlformats.org/drawingml/2006/main">
+              <a:graphicData uri="http://schemas.openxmlformats.org/drawingml/2006/picture">
+                <pic:pic xmlns:pic="http://schemas.openxmlformats.org/drawingml/2006/picture">
+                  <pic:nvPicPr>
+                    <pic:cNvPr id="4" name="2018-09-27 (2).png"/>
+                    <pic:cNvPicPr/>
+                  </pic:nvPicPr>
+                  <pic:blipFill rotWithShape="1">
+                    <a:blip r:embed="rId7">
+                      <a:extLst>
+                        <a:ext uri="{28A0092B-C50C-407E-A947-70E740481C1C}">
+                          <a14:useLocalDpi xmlns:a14="http://schemas.microsoft.com/office/drawing/2010/main" val="0"/>
+                        </a:ext>
+                      </a:extLst>
+                    </a:blip>
+                    <a:srcRect l="23558" t="9117" r="23077"/>
+                    <a:stretch/>
+                  </pic:blipFill>
+                  <pic:spPr bwMode="auto">
+                    <a:xfrm>
+                      <a:off x="0" y="0"/>
+                      <a:ext cx="5486400" cy="5255741"/>
                     </a:xfrm>
                     <a:prstGeom prst="rect">
                       <a:avLst/>
@@ -1090,7 +1158,7 @@
       <w:spacing w:after="0" w:line="240" w:lineRule="auto"/>
     </w:pPr>
     <w:rPr>
-      <w:rFonts w:ascii="標楷體" w:eastAsia="標楷體" w:cs="標楷體"/>
+      <w:rFonts w:ascii="DFKai-SB" w:eastAsia="DFKai-SB" w:cs="DFKai-SB"/>
       <w:color w:val="000000"/>
       <w:sz w:val="24"/>
       <w:szCs w:val="24"/>
@@ -1129,7 +1197,7 @@
     <w:link w:val="Default"/>
     <w:rsid w:val="00A801F2"/>
     <w:rPr>
-      <w:rFonts w:ascii="標楷體" w:eastAsia="標楷體" w:cs="標楷體"/>
+      <w:rFonts w:ascii="DFKai-SB" w:eastAsia="DFKai-SB" w:cs="DFKai-SB"/>
       <w:color w:val="000000"/>
       <w:sz w:val="24"/>
       <w:szCs w:val="24"/>
@@ -1141,7 +1209,7 @@
     <w:link w:val="1"/>
     <w:rsid w:val="003821D5"/>
     <w:rPr>
-      <w:rFonts w:ascii="標楷體" w:eastAsia="標楷體" w:cs="標楷體"/>
+      <w:rFonts w:ascii="DFKai-SB" w:eastAsia="DFKai-SB" w:cs="DFKai-SB"/>
       <w:color w:val="000000"/>
       <w:sz w:val="28"/>
       <w:szCs w:val="28"/>
@@ -1153,7 +1221,7 @@
     <w:link w:val="10"/>
     <w:rsid w:val="003821D5"/>
     <w:rPr>
-      <w:rFonts w:ascii="標楷體" w:eastAsia="標楷體" w:cs="標楷體"/>
+      <w:rFonts w:ascii="DFKai-SB" w:eastAsia="DFKai-SB" w:cs="DFKai-SB"/>
       <w:color w:val="000000"/>
       <w:sz w:val="24"/>
       <w:szCs w:val="24"/>

</xml_diff>